<commit_message>
Actualización del Reto 1
</commit_message>
<xml_diff>
--- a/Despliegue de aplicaciones web/Reto 1/GIT.docx
+++ b/Despliegue de aplicaciones web/Reto 1/GIT.docx
@@ -10,6 +10,7 @@
           <w:docPartUnique/>
         </w:docPartObj>
       </w:sdtPr>
+      <w:sdtEndPr/>
       <w:sdtContent>
         <w:p>
           <w:r>
@@ -626,6 +627,7 @@
                                     <w:dataBinding w:prefixMappings="xmlns:ns0='http://purl.org/dc/elements/1.1/' xmlns:ns1='http://schemas.openxmlformats.org/package/2006/metadata/core-properties' " w:xpath="/ns1:coreProperties[1]/ns0:title[1]" w:storeItemID="{6C3C8BC8-F283-45AE-878A-BAB7291924A1}"/>
                                     <w:text/>
                                   </w:sdtPr>
+                                  <w:sdtEndPr/>
                                   <w:sdtContent>
                                     <w:p>
                                       <w:pPr>
@@ -665,6 +667,7 @@
                                     <w:dataBinding w:prefixMappings="xmlns:ns0='http://purl.org/dc/elements/1.1/' xmlns:ns1='http://schemas.openxmlformats.org/package/2006/metadata/core-properties' " w:xpath="/ns1:coreProperties[1]/ns0:subject[1]" w:storeItemID="{6C3C8BC8-F283-45AE-878A-BAB7291924A1}"/>
                                     <w:text/>
                                   </w:sdtPr>
+                                  <w:sdtEndPr/>
                                   <w:sdtContent>
                                     <w:p>
                                       <w:pPr>
@@ -769,6 +772,7 @@
                               <w:dataBinding w:prefixMappings="xmlns:ns0='http://purl.org/dc/elements/1.1/' xmlns:ns1='http://schemas.openxmlformats.org/package/2006/metadata/core-properties' " w:xpath="/ns1:coreProperties[1]/ns0:title[1]" w:storeItemID="{6C3C8BC8-F283-45AE-878A-BAB7291924A1}"/>
                               <w:text/>
                             </w:sdtPr>
+                            <w:sdtEndPr/>
                             <w:sdtContent>
                               <w:p>
                                 <w:pPr>
@@ -808,6 +812,7 @@
                               <w:dataBinding w:prefixMappings="xmlns:ns0='http://purl.org/dc/elements/1.1/' xmlns:ns1='http://schemas.openxmlformats.org/package/2006/metadata/core-properties' " w:xpath="/ns1:coreProperties[1]/ns0:subject[1]" w:storeItemID="{6C3C8BC8-F283-45AE-878A-BAB7291924A1}"/>
                               <w:text/>
                             </w:sdtPr>
+                            <w:sdtEndPr/>
                             <w:sdtContent>
                               <w:p>
                                 <w:pPr>
@@ -892,18 +897,270 @@
       <w:r>
         <w:t xml:space="preserve"> al utilizar este comando se creará un subdirectorio en el directorio de trabajo actual y a su vez se creará una nueva rama inicial.</w:t>
       </w:r>
-      <w:bookmarkStart w:id="0" w:name="_GoBack"/>
-      <w:bookmarkEnd w:id="0"/>
     </w:p>
     <w:p>
       <w:pPr>
         <w:pStyle w:val="Ttulo2"/>
       </w:pPr>
       <w:r>
+        <w:t xml:space="preserve">Ver Estado del Repositorio </w:t>
+      </w:r>
+    </w:p>
+    <w:p>
+      <w:r>
+        <w:t xml:space="preserve">Si necesitamos ver el estado en el que se encuentra nuestro repositorio utilizaremos el comando </w:t>
+      </w:r>
+      <w:proofErr w:type="spellStart"/>
+      <w:r>
+        <w:t>git</w:t>
+      </w:r>
+      <w:proofErr w:type="spellEnd"/>
+      <w:r>
+        <w:t xml:space="preserve"> status, este comando nos mostrará el estado en el que se encuentra nuestro repositorio.</w:t>
+      </w:r>
+    </w:p>
+    <w:p>
+      <w:pPr>
+        <w:pStyle w:val="Ttulo2"/>
+      </w:pPr>
+      <w:r>
+        <w:t>Enlazar el Repositorio Local de Git con GitHub</w:t>
+      </w:r>
+    </w:p>
+    <w:p>
+      <w:r>
+        <w:t xml:space="preserve">Para poder enlazar nuestro repositorio local con GitHub, necesitaremos saber la </w:t>
+      </w:r>
+      <w:proofErr w:type="spellStart"/>
+      <w:r>
+        <w:t>url</w:t>
+      </w:r>
+      <w:proofErr w:type="spellEnd"/>
+      <w:r>
+        <w:t xml:space="preserve"> de nuestro repositorio remoto (es el repositorio ubicado en GitHub). Utilizaremos el siguiente comando para realizar el enlace de los dos repositorios.</w:t>
+      </w:r>
+    </w:p>
+    <w:p>
+      <w:proofErr w:type="spellStart"/>
+      <w:r>
+        <w:t>git</w:t>
+      </w:r>
+      <w:proofErr w:type="spellEnd"/>
+      <w:r>
+        <w:t xml:space="preserve"> </w:t>
+      </w:r>
+      <w:proofErr w:type="spellStart"/>
+      <w:r>
+        <w:t>remote</w:t>
+      </w:r>
+      <w:proofErr w:type="spellEnd"/>
+      <w:r>
+        <w:t xml:space="preserve"> </w:t>
+      </w:r>
+      <w:proofErr w:type="spellStart"/>
+      <w:r>
+        <w:t>add</w:t>
+      </w:r>
+      <w:proofErr w:type="spellEnd"/>
+      <w:r>
+        <w:t xml:space="preserve"> </w:t>
+      </w:r>
+      <w:proofErr w:type="spellStart"/>
+      <w:r>
+        <w:t>origin</w:t>
+      </w:r>
+      <w:proofErr w:type="spellEnd"/>
+      <w:r>
+        <w:t xml:space="preserve"> URL_DEL_REPOSITORIO_GITHUB</w:t>
+      </w:r>
+    </w:p>
+    <w:p>
+      <w:r>
+        <w:t>Si necesitamos verificar el enlace utilizaremos el siguiente comando</w:t>
+      </w:r>
+    </w:p>
+    <w:p>
+      <w:r>
+        <w:t xml:space="preserve"> </w:t>
+      </w:r>
+      <w:proofErr w:type="spellStart"/>
+      <w:r>
+        <w:t>git</w:t>
+      </w:r>
+      <w:proofErr w:type="spellEnd"/>
+      <w:r>
+        <w:t xml:space="preserve"> </w:t>
+      </w:r>
+      <w:proofErr w:type="spellStart"/>
+      <w:r>
+        <w:t>remote</w:t>
+      </w:r>
+      <w:proofErr w:type="spellEnd"/>
+      <w:r>
+        <w:t xml:space="preserve"> -v</w:t>
+      </w:r>
+    </w:p>
+    <w:p>
+      <w:pPr>
+        <w:pStyle w:val="Ttulo2"/>
+      </w:pPr>
+      <w:r>
         <w:t>Subida de Archivos</w:t>
       </w:r>
     </w:p>
     <w:p>
+      <w:r>
+        <w:t xml:space="preserve">Para la subida de los archivos, tendremos que utilizar el comando </w:t>
+      </w:r>
+      <w:proofErr w:type="spellStart"/>
+      <w:r>
+        <w:t>git</w:t>
+      </w:r>
+      <w:proofErr w:type="spellEnd"/>
+      <w:r>
+        <w:t xml:space="preserve"> </w:t>
+      </w:r>
+      <w:proofErr w:type="spellStart"/>
+      <w:r>
+        <w:t>add</w:t>
+      </w:r>
+      <w:proofErr w:type="spellEnd"/>
+      <w:r>
+        <w:t>.</w:t>
+      </w:r>
+    </w:p>
+    <w:p>
+      <w:r>
+        <w:t>Para poder subir los archivos lo primero es añadir los archivos a nuestro repositorio local y después podremos utilizar nuestro comando en la terminal.</w:t>
+      </w:r>
+    </w:p>
+    <w:p>
+      <w:r>
+        <w:t xml:space="preserve">Si necesitamos subir muchos archivos utilizaremos </w:t>
+      </w:r>
+      <w:proofErr w:type="spellStart"/>
+      <w:r>
+        <w:t>git</w:t>
+      </w:r>
+      <w:proofErr w:type="spellEnd"/>
+      <w:r>
+        <w:t xml:space="preserve"> </w:t>
+      </w:r>
+      <w:proofErr w:type="spellStart"/>
+      <w:proofErr w:type="gramStart"/>
+      <w:r>
+        <w:t>add</w:t>
+      </w:r>
+      <w:proofErr w:type="spellEnd"/>
+      <w:r>
+        <w:t xml:space="preserve"> .</w:t>
+      </w:r>
+      <w:proofErr w:type="gramEnd"/>
+    </w:p>
+    <w:p>
+      <w:r>
+        <w:t xml:space="preserve">Una vez ejecutado el comando </w:t>
+      </w:r>
+      <w:proofErr w:type="spellStart"/>
+      <w:r>
+        <w:t>git</w:t>
+      </w:r>
+      <w:proofErr w:type="spellEnd"/>
+      <w:r>
+        <w:t xml:space="preserve"> </w:t>
+      </w:r>
+      <w:proofErr w:type="spellStart"/>
+      <w:r>
+        <w:t>add</w:t>
+      </w:r>
+      <w:proofErr w:type="spellEnd"/>
+      <w:r>
+        <w:t xml:space="preserve"> realizaremos un </w:t>
+      </w:r>
+      <w:proofErr w:type="spellStart"/>
+      <w:r>
+        <w:t>commit</w:t>
+      </w:r>
+      <w:proofErr w:type="spellEnd"/>
+      <w:r>
+        <w:t xml:space="preserve"> para guardar los cambios en nuestro repositorio local. El </w:t>
+      </w:r>
+      <w:proofErr w:type="spellStart"/>
+      <w:r>
+        <w:t>commit</w:t>
+      </w:r>
+      <w:proofErr w:type="spellEnd"/>
+      <w:r>
+        <w:t xml:space="preserve"> es como una instantánea de los cambios que realizamos en un momento específico. El comando será el siguiente: </w:t>
+      </w:r>
+      <w:proofErr w:type="spellStart"/>
+      <w:r>
+        <w:t>git</w:t>
+      </w:r>
+      <w:proofErr w:type="spellEnd"/>
+      <w:r>
+        <w:t xml:space="preserve"> </w:t>
+      </w:r>
+      <w:proofErr w:type="spellStart"/>
+      <w:r>
+        <w:t>commit</w:t>
+      </w:r>
+      <w:proofErr w:type="spellEnd"/>
+      <w:r>
+        <w:t xml:space="preserve"> -m “Mensaje descriptivo del </w:t>
+      </w:r>
+      <w:proofErr w:type="spellStart"/>
+      <w:r>
+        <w:t>commit</w:t>
+      </w:r>
+      <w:proofErr w:type="spellEnd"/>
+      <w:r>
+        <w:t xml:space="preserve">” </w:t>
+      </w:r>
+    </w:p>
+    <w:p>
+      <w:r>
+        <w:t>Para la subida de los archivos a GitHub</w:t>
+      </w:r>
+      <w:r>
+        <w:t>, utilizaremos el siguiente comando</w:t>
+      </w:r>
+    </w:p>
+    <w:p>
+      <w:proofErr w:type="spellStart"/>
+      <w:r>
+        <w:t>git</w:t>
+      </w:r>
+      <w:proofErr w:type="spellEnd"/>
+      <w:r>
+        <w:t xml:space="preserve"> </w:t>
+      </w:r>
+      <w:proofErr w:type="spellStart"/>
+      <w:r>
+        <w:t>push</w:t>
+      </w:r>
+      <w:proofErr w:type="spellEnd"/>
+      <w:r>
+        <w:t xml:space="preserve"> -u </w:t>
+      </w:r>
+      <w:proofErr w:type="spellStart"/>
+      <w:r>
+        <w:t>origin</w:t>
+      </w:r>
+      <w:proofErr w:type="spellEnd"/>
+      <w:r>
+        <w:t xml:space="preserve"> master (en este ejemplo lo subimos a la rama master que es la rama </w:t>
+      </w:r>
+      <w:proofErr w:type="spellStart"/>
+      <w:r>
+        <w:t>main</w:t>
+      </w:r>
+      <w:proofErr w:type="spellEnd"/>
+      <w:r>
+        <w:t>, si tenemos que subir a otra rama pondremos su nombre y listo)</w:t>
+      </w:r>
+    </w:p>
+    <w:p>
       <w:pPr>
         <w:pStyle w:val="Ttulo2"/>
       </w:pPr>
@@ -912,14 +1169,99 @@
       </w:r>
     </w:p>
     <w:p>
+      <w:r>
+        <w:t xml:space="preserve">Lo primero que haremos es crear un archivo de </w:t>
+      </w:r>
+      <w:proofErr w:type="spellStart"/>
+      <w:r>
+        <w:t>Patch</w:t>
+      </w:r>
+      <w:proofErr w:type="spellEnd"/>
+      <w:r>
+        <w:t>. Podemos crear un archivo de parche que contendrá toda la información necesaria para aplicar cambios en el futuro.</w:t>
+      </w:r>
+    </w:p>
+    <w:p>
+      <w:r>
+        <w:t xml:space="preserve">Comando </w:t>
+      </w:r>
+      <w:r>
+        <w:sym w:font="Wingdings" w:char="F0E0"/>
+      </w:r>
+      <w:r>
+        <w:t xml:space="preserve"> </w:t>
+      </w:r>
+      <w:proofErr w:type="spellStart"/>
+      <w:r>
+        <w:t>git</w:t>
+      </w:r>
+      <w:proofErr w:type="spellEnd"/>
+      <w:r>
+        <w:t xml:space="preserve"> </w:t>
+      </w:r>
+      <w:proofErr w:type="spellStart"/>
+      <w:r>
+        <w:t>diff</w:t>
+      </w:r>
+      <w:proofErr w:type="spellEnd"/>
+      <w:r>
+        <w:t xml:space="preserve"> &gt; </w:t>
+      </w:r>
+      <w:proofErr w:type="spellStart"/>
+      <w:proofErr w:type="gramStart"/>
+      <w:r>
+        <w:t>backup.patch</w:t>
+      </w:r>
+      <w:proofErr w:type="spellEnd"/>
+      <w:proofErr w:type="gramEnd"/>
+      <w:r>
+        <w:t xml:space="preserve"> (esto nos creará el archivo que contendrá todos los cambios)</w:t>
+      </w:r>
+    </w:p>
+    <w:p>
       <w:pPr>
         <w:pStyle w:val="Ttulo2"/>
       </w:pPr>
       <w:r>
+        <w:lastRenderedPageBreak/>
         <w:t>Modificación de archivos</w:t>
       </w:r>
     </w:p>
     <w:p>
+      <w:r>
+        <w:t>Para la modificación de los archivos, les haremos los cambios como le haríamos a un archivo normal y cuando lo tengamos listo, tendremos que realizar los mismos pasos que cuando subimos los archivos.</w:t>
+      </w:r>
+    </w:p>
+    <w:p>
+      <w:r>
+        <w:t xml:space="preserve">Primero realizaremos un </w:t>
+      </w:r>
+      <w:proofErr w:type="spellStart"/>
+      <w:r>
+        <w:t>git</w:t>
+      </w:r>
+      <w:proofErr w:type="spellEnd"/>
+      <w:r>
+        <w:t xml:space="preserve"> </w:t>
+      </w:r>
+      <w:proofErr w:type="spellStart"/>
+      <w:r>
+        <w:t>add</w:t>
+      </w:r>
+      <w:proofErr w:type="spellEnd"/>
+      <w:r>
+        <w:t xml:space="preserve"> para añadir nuestros archivos y seguidamente realizaremos un </w:t>
+      </w:r>
+      <w:proofErr w:type="spellStart"/>
+      <w:r>
+        <w:t>commit</w:t>
+      </w:r>
+      <w:proofErr w:type="spellEnd"/>
+      <w:r>
+        <w:t xml:space="preserve"> con un mensaje descriptivo de los cambios realizados.</w:t>
+      </w:r>
+    </w:p>
+    <w:p>
       <w:pPr>
         <w:pStyle w:val="Ttulo2"/>
       </w:pPr>
@@ -927,6 +1269,60 @@
         <w:t>Restauración de archivos</w:t>
       </w:r>
     </w:p>
+    <w:p>
+      <w:r>
+        <w:t xml:space="preserve">Si necesitamos restaurar la copia de seguridad en el futuro podremos aplicar el parche usando el siguiente comando </w:t>
+      </w:r>
+      <w:r>
+        <w:sym w:font="Wingdings" w:char="F0E0"/>
+      </w:r>
+      <w:r>
+        <w:t xml:space="preserve"> </w:t>
+      </w:r>
+      <w:proofErr w:type="spellStart"/>
+      <w:r>
+        <w:t>git</w:t>
+      </w:r>
+      <w:proofErr w:type="spellEnd"/>
+      <w:r>
+        <w:t xml:space="preserve"> </w:t>
+      </w:r>
+      <w:proofErr w:type="spellStart"/>
+      <w:r>
+        <w:t>apply</w:t>
+      </w:r>
+      <w:proofErr w:type="spellEnd"/>
+      <w:r>
+        <w:t xml:space="preserve"> </w:t>
+      </w:r>
+      <w:proofErr w:type="spellStart"/>
+      <w:proofErr w:type="gramStart"/>
+      <w:r>
+        <w:t>backup.patch</w:t>
+      </w:r>
+      <w:proofErr w:type="spellEnd"/>
+      <w:proofErr w:type="gramEnd"/>
+      <w:r>
+        <w:t xml:space="preserve"> (esto aplicará los cambios contenidos en el archivo “</w:t>
+      </w:r>
+      <w:proofErr w:type="spellStart"/>
+      <w:r>
+        <w:t>backup.patch</w:t>
+      </w:r>
+      <w:proofErr w:type="spellEnd"/>
+      <w:r>
+        <w:t>”</w:t>
+      </w:r>
+    </w:p>
+    <w:p>
+      <w:pPr>
+        <w:pStyle w:val="Ttulo2"/>
+      </w:pPr>
+      <w:r>
+        <w:t>Comandos más utilizados</w:t>
+      </w:r>
+    </w:p>
+    <w:p/>
     <w:p>
       <w:pPr>
         <w:pStyle w:val="Ttulo1"/>
@@ -947,6 +1343,64 @@
       </w:r>
     </w:p>
     <w:p>
+      <w:r>
+        <w:t>Para la configuración de la Página de Presentación de nuestro GitHub necesitaremos crear un README.md.</w:t>
+      </w:r>
+    </w:p>
+    <w:p>
+      <w:r>
+        <w:t>Para que GitHub muestre el README.md al inicio de nuestro perfil deberemos cumplir unos prerrequisitos estos son los siguientes:</w:t>
+      </w:r>
+    </w:p>
+    <w:p>
+      <w:pPr>
+        <w:pStyle w:val="Prrafodelista"/>
+        <w:numPr>
+          <w:ilvl w:val="0"/>
+          <w:numId w:val="1"/>
+        </w:numPr>
+      </w:pPr>
+      <w:r>
+        <w:t>Debemos crear un repositorio con un nombre que empate con el nombre de usuario que tenemos en GitHub.</w:t>
+      </w:r>
+    </w:p>
+    <w:p>
+      <w:pPr>
+        <w:pStyle w:val="Prrafodelista"/>
+        <w:numPr>
+          <w:ilvl w:val="0"/>
+          <w:numId w:val="1"/>
+        </w:numPr>
+      </w:pPr>
+      <w:r>
+        <w:t>El repositorio debe ser público.</w:t>
+      </w:r>
+    </w:p>
+    <w:p>
+      <w:pPr>
+        <w:pStyle w:val="Prrafodelista"/>
+        <w:numPr>
+          <w:ilvl w:val="0"/>
+          <w:numId w:val="1"/>
+        </w:numPr>
+      </w:pPr>
+      <w:r>
+        <w:t>En el repositorio deberá encontrarse el archivo de nombre README.md en su raíz.</w:t>
+      </w:r>
+    </w:p>
+    <w:p>
+      <w:pPr>
+        <w:pStyle w:val="Prrafodelista"/>
+        <w:numPr>
+          <w:ilvl w:val="0"/>
+          <w:numId w:val="1"/>
+        </w:numPr>
+      </w:pPr>
+      <w:r>
+        <w:t>El archivo README.md contendrá cualquier tipo de contenido.</w:t>
+      </w:r>
+    </w:p>
+    <w:p>
       <w:pPr>
         <w:pStyle w:val="Ttulo2"/>
       </w:pPr>
@@ -1015,8 +1469,13 @@
       </w:r>
       <w:proofErr w:type="spellEnd"/>
     </w:p>
+    <w:p/>
+    <w:p>
+      <w:bookmarkStart w:id="0" w:name="_GoBack"/>
+      <w:bookmarkEnd w:id="0"/>
+    </w:p>
     <w:sectPr>
-      <w:footerReference w:type="default" r:id="rId7"/>
+      <w:footerReference w:type="default" r:id="rId8"/>
       <w:pgSz w:w="11906" w:h="16838"/>
       <w:pgMar w:top="1417" w:right="1701" w:bottom="1417" w:left="1701" w:header="708" w:footer="708" w:gutter="0"/>
       <w:pgNumType w:start="0"/>
@@ -1158,6 +1617,126 @@
     </w:p>
   </w:footnote>
 </w:footnotes>
+</file>
+
+<file path=word/numbering.xml><?xml version="1.0" encoding="utf-8"?>
+<w:numbering xmlns:wpc="http://schemas.microsoft.com/office/word/2010/wordprocessingCanvas" xmlns:cx="http://schemas.microsoft.com/office/drawing/2014/chartex" xmlns:cx1="http://schemas.microsoft.com/office/drawing/2015/9/8/chartex" xmlns:cx2="http://schemas.microsoft.com/office/drawing/2015/10/21/chartex" xmlns:cx3="http://schemas.microsoft.com/office/drawing/2016/5/9/chartex" xmlns:cx4="http://schemas.microsoft.com/office/drawing/2016/5/10/chartex" xmlns:cx5="http://schemas.microsoft.com/office/drawing/2016/5/11/chartex" xmlns:cx6="http://schemas.microsoft.com/office/drawing/2016/5/12/chartex" xmlns:cx7="http://schemas.microsoft.com/office/drawing/2016/5/13/chartex" xmlns:cx8="http://schemas.microsoft.com/office/drawing/2016/5/14/chartex" xmlns:mc="http://schemas.openxmlformats.org/markup-compatibility/2006" xmlns:aink="http://schemas.microsoft.com/office/drawing/2016/ink" xmlns:am3d="http://schemas.microsoft.com/office/drawing/2017/model3d" xmlns:o="urn:schemas-microsoft-com:office:office" xmlns:r="http://schemas.openxmlformats.org/officeDocument/2006/relationships" xmlns:m="http://schemas.openxmlformats.org/officeDocument/2006/math" xmlns:v="urn:schemas-microsoft-com:vml" xmlns:wp14="http://schemas.microsoft.com/office/word/2010/wordprocessingDrawing" xmlns:wp="http://schemas.openxmlformats.org/drawingml/2006/wordprocessingDrawing" xmlns:w10="urn:schemas-microsoft-com:office:word" xmlns:w="http://schemas.openxmlformats.org/wordprocessingml/2006/main" xmlns:w14="http://schemas.microsoft.com/office/word/2010/wordml" xmlns:w15="http://schemas.microsoft.com/office/word/2012/wordml" xmlns:w16cid="http://schemas.microsoft.com/office/word/2016/wordml/cid" xmlns:w16se="http://schemas.microsoft.com/office/word/2015/wordml/symex" xmlns:wpg="http://schemas.microsoft.com/office/word/2010/wordprocessingGroup" xmlns:wpi="http://schemas.microsoft.com/office/word/2010/wordprocessingInk" xmlns:wne="http://schemas.microsoft.com/office/word/2006/wordml" xmlns:wps="http://schemas.microsoft.com/office/word/2010/wordprocessingShape" mc:Ignorable="w14 w15 w16se w16cid wp14">
+  <w:abstractNum w:abstractNumId="0" w15:restartNumberingAfterBreak="0">
+    <w:nsid w:val="1025041E"/>
+    <w:multiLevelType w:val="hybridMultilevel"/>
+    <w:tmpl w:val="ED94F7B8"/>
+    <w:lvl w:ilvl="0" w:tplc="C0DEA274">
+      <w:numFmt w:val="bullet"/>
+      <w:lvlText w:val="-"/>
+      <w:lvlJc w:val="left"/>
+      <w:pPr>
+        <w:ind w:left="720" w:hanging="360"/>
+      </w:pPr>
+      <w:rPr>
+        <w:rFonts w:ascii="Century Schoolbook" w:eastAsiaTheme="minorHAnsi" w:hAnsi="Century Schoolbook" w:cstheme="minorBidi" w:hint="default"/>
+      </w:rPr>
+    </w:lvl>
+    <w:lvl w:ilvl="1" w:tplc="0C0A0003" w:tentative="1">
+      <w:start w:val="1"/>
+      <w:numFmt w:val="bullet"/>
+      <w:lvlText w:val="o"/>
+      <w:lvlJc w:val="left"/>
+      <w:pPr>
+        <w:ind w:left="1440" w:hanging="360"/>
+      </w:pPr>
+      <w:rPr>
+        <w:rFonts w:ascii="Courier New" w:hAnsi="Courier New" w:cs="Courier New" w:hint="default"/>
+      </w:rPr>
+    </w:lvl>
+    <w:lvl w:ilvl="2" w:tplc="0C0A0005" w:tentative="1">
+      <w:start w:val="1"/>
+      <w:numFmt w:val="bullet"/>
+      <w:lvlText w:val=""/>
+      <w:lvlJc w:val="left"/>
+      <w:pPr>
+        <w:ind w:left="2160" w:hanging="360"/>
+      </w:pPr>
+      <w:rPr>
+        <w:rFonts w:ascii="Wingdings" w:hAnsi="Wingdings" w:hint="default"/>
+      </w:rPr>
+    </w:lvl>
+    <w:lvl w:ilvl="3" w:tplc="0C0A0001" w:tentative="1">
+      <w:start w:val="1"/>
+      <w:numFmt w:val="bullet"/>
+      <w:lvlText w:val=""/>
+      <w:lvlJc w:val="left"/>
+      <w:pPr>
+        <w:ind w:left="2880" w:hanging="360"/>
+      </w:pPr>
+      <w:rPr>
+        <w:rFonts w:ascii="Symbol" w:hAnsi="Symbol" w:hint="default"/>
+      </w:rPr>
+    </w:lvl>
+    <w:lvl w:ilvl="4" w:tplc="0C0A0003" w:tentative="1">
+      <w:start w:val="1"/>
+      <w:numFmt w:val="bullet"/>
+      <w:lvlText w:val="o"/>
+      <w:lvlJc w:val="left"/>
+      <w:pPr>
+        <w:ind w:left="3600" w:hanging="360"/>
+      </w:pPr>
+      <w:rPr>
+        <w:rFonts w:ascii="Courier New" w:hAnsi="Courier New" w:cs="Courier New" w:hint="default"/>
+      </w:rPr>
+    </w:lvl>
+    <w:lvl w:ilvl="5" w:tplc="0C0A0005" w:tentative="1">
+      <w:start w:val="1"/>
+      <w:numFmt w:val="bullet"/>
+      <w:lvlText w:val=""/>
+      <w:lvlJc w:val="left"/>
+      <w:pPr>
+        <w:ind w:left="4320" w:hanging="360"/>
+      </w:pPr>
+      <w:rPr>
+        <w:rFonts w:ascii="Wingdings" w:hAnsi="Wingdings" w:hint="default"/>
+      </w:rPr>
+    </w:lvl>
+    <w:lvl w:ilvl="6" w:tplc="0C0A0001" w:tentative="1">
+      <w:start w:val="1"/>
+      <w:numFmt w:val="bullet"/>
+      <w:lvlText w:val=""/>
+      <w:lvlJc w:val="left"/>
+      <w:pPr>
+        <w:ind w:left="5040" w:hanging="360"/>
+      </w:pPr>
+      <w:rPr>
+        <w:rFonts w:ascii="Symbol" w:hAnsi="Symbol" w:hint="default"/>
+      </w:rPr>
+    </w:lvl>
+    <w:lvl w:ilvl="7" w:tplc="0C0A0003" w:tentative="1">
+      <w:start w:val="1"/>
+      <w:numFmt w:val="bullet"/>
+      <w:lvlText w:val="o"/>
+      <w:lvlJc w:val="left"/>
+      <w:pPr>
+        <w:ind w:left="5760" w:hanging="360"/>
+      </w:pPr>
+      <w:rPr>
+        <w:rFonts w:ascii="Courier New" w:hAnsi="Courier New" w:cs="Courier New" w:hint="default"/>
+      </w:rPr>
+    </w:lvl>
+    <w:lvl w:ilvl="8" w:tplc="0C0A0005" w:tentative="1">
+      <w:start w:val="1"/>
+      <w:numFmt w:val="bullet"/>
+      <w:lvlText w:val=""/>
+      <w:lvlJc w:val="left"/>
+      <w:pPr>
+        <w:ind w:left="6480" w:hanging="360"/>
+      </w:pPr>
+      <w:rPr>
+        <w:rFonts w:ascii="Wingdings" w:hAnsi="Wingdings" w:hint="default"/>
+      </w:rPr>
+    </w:lvl>
+  </w:abstractNum>
+  <w:num w:numId="1">
+    <w:abstractNumId w:val="0"/>
+  </w:num>
+</w:numbering>
 </file>
 
 <file path=word/styles.xml><?xml version="1.0" encoding="utf-8"?>
@@ -1787,6 +2366,17 @@
       <w:szCs w:val="56"/>
     </w:rPr>
   </w:style>
+  <w:style w:type="paragraph" w:styleId="Prrafodelista">
+    <w:name w:val="List Paragraph"/>
+    <w:basedOn w:val="Normal"/>
+    <w:uiPriority w:val="34"/>
+    <w:qFormat/>
+    <w:rsid w:val="003349FA"/>
+    <w:pPr>
+      <w:ind w:left="720"/>
+      <w:contextualSpacing/>
+    </w:pPr>
+  </w:style>
 </w:styles>
 </file>
 
@@ -2048,7 +2638,7 @@
 </file>
 
 <file path=customXml/itemProps1.xml><?xml version="1.0" encoding="utf-8"?>
-<ds:datastoreItem xmlns:ds="http://schemas.openxmlformats.org/officeDocument/2006/customXml" ds:itemID="{BEF75825-B02A-4526-85B7-2B843E948712}">
+<ds:datastoreItem xmlns:ds="http://schemas.openxmlformats.org/officeDocument/2006/customXml" ds:itemID="{5BD8F1FD-9F3E-4020-91A9-D62E3D65D3D3}">
   <ds:schemaRefs>
     <ds:schemaRef ds:uri="http://schemas.openxmlformats.org/officeDocument/2006/bibliography"/>
   </ds:schemaRefs>

</xml_diff>